<commit_message>
Update Formato No 1 - Registro de Titulo de Proyecto.docx
</commit_message>
<xml_diff>
--- a/Formato No 1 - Registro de Titulo de Proyecto.docx
+++ b/Formato No 1 - Registro de Titulo de Proyecto.docx
@@ -1,6 +1,6 @@
 
 <file path=word/document.xml><?xml version="1.0" encoding="utf-8"?>
-<w:document xmlns:wpc="http://schemas.microsoft.com/office/word/2010/wordprocessingCanvas" xmlns:cx="http://schemas.microsoft.com/office/drawing/2014/chartex" xmlns:cx1="http://schemas.microsoft.com/office/drawing/2015/9/8/chartex" xmlns:cx2="http://schemas.microsoft.com/office/drawing/2015/10/21/chartex" xmlns:cx3="http://schemas.microsoft.com/office/drawing/2016/5/9/chartex" xmlns:cx4="http://schemas.microsoft.com/office/drawing/2016/5/10/chartex" xmlns:cx5="http://schemas.microsoft.com/office/drawing/2016/5/11/chartex" xmlns:cx6="http://schemas.microsoft.com/office/drawing/2016/5/12/chartex" xmlns:cx7="http://schemas.microsoft.com/office/drawing/2016/5/13/chartex" xmlns:cx8="http://schemas.microsoft.com/office/drawing/2016/5/14/chartex" xmlns:mc="http://schemas.openxmlformats.org/markup-compatibility/2006" xmlns:aink="http://schemas.microsoft.com/office/drawing/2016/ink" xmlns:am3d="http://schemas.microsoft.com/office/drawing/2017/model3d" xmlns:o="urn:schemas-microsoft-com:office:office" xmlns:oel="http://schemas.microsoft.com/office/2019/extlst" xmlns:r="http://schemas.openxmlformats.org/officeDocument/2006/relationships" xmlns:m="http://schemas.openxmlformats.org/officeDocument/2006/math" xmlns:v="urn:schemas-microsoft-com:vml" xmlns:wp14="http://schemas.microsoft.com/office/word/2010/wordprocessingDrawing" xmlns:wp="http://schemas.openxmlformats.org/drawingml/2006/wordprocessingDrawing" xmlns:w10="urn:schemas-microsoft-com:office:word" xmlns:w="http://schemas.openxmlformats.org/wordprocessingml/2006/main" xmlns:w14="http://schemas.microsoft.com/office/word/2010/wordml" xmlns:w15="http://schemas.microsoft.com/office/word/2012/wordml" xmlns:w16cex="http://schemas.microsoft.com/office/word/2018/wordml/cex" xmlns:w16cid="http://schemas.microsoft.com/office/word/2016/wordml/cid" xmlns:w16="http://schemas.microsoft.com/office/word/2018/wordml" xmlns:w16sdtdh="http://schemas.microsoft.com/office/word/2020/wordml/sdtdatahash" xmlns:w16se="http://schemas.microsoft.com/office/word/2015/wordml/symex" xmlns:wpg="http://schemas.microsoft.com/office/word/2010/wordprocessingGroup" xmlns:wpi="http://schemas.microsoft.com/office/word/2010/wordprocessingInk" xmlns:wne="http://schemas.microsoft.com/office/word/2006/wordml" xmlns:wps="http://schemas.microsoft.com/office/word/2010/wordprocessingShape" mc:Ignorable="w14 w15 w16se w16cid w16 w16cex w16sdtdh wp14">
+<w:document xmlns:wpc="http://schemas.microsoft.com/office/word/2010/wordprocessingCanvas" xmlns:cx="http://schemas.microsoft.com/office/drawing/2014/chartex" xmlns:cx1="http://schemas.microsoft.com/office/drawing/2015/9/8/chartex" xmlns:cx2="http://schemas.microsoft.com/office/drawing/2015/10/21/chartex" xmlns:cx3="http://schemas.microsoft.com/office/drawing/2016/5/9/chartex" xmlns:cx4="http://schemas.microsoft.com/office/drawing/2016/5/10/chartex" xmlns:cx5="http://schemas.microsoft.com/office/drawing/2016/5/11/chartex" xmlns:cx6="http://schemas.microsoft.com/office/drawing/2016/5/12/chartex" xmlns:cx7="http://schemas.microsoft.com/office/drawing/2016/5/13/chartex" xmlns:cx8="http://schemas.microsoft.com/office/drawing/2016/5/14/chartex" xmlns:mc="http://schemas.openxmlformats.org/markup-compatibility/2006" xmlns:aink="http://schemas.microsoft.com/office/drawing/2016/ink" xmlns:am3d="http://schemas.microsoft.com/office/drawing/2017/model3d" xmlns:o="urn:schemas-microsoft-com:office:office" xmlns:r="http://schemas.openxmlformats.org/officeDocument/2006/relationships" xmlns:m="http://schemas.openxmlformats.org/officeDocument/2006/math" xmlns:v="urn:schemas-microsoft-com:vml" xmlns:wp14="http://schemas.microsoft.com/office/word/2010/wordprocessingDrawing" xmlns:wp="http://schemas.openxmlformats.org/drawingml/2006/wordprocessingDrawing" xmlns:w10="urn:schemas-microsoft-com:office:word" xmlns:w="http://schemas.openxmlformats.org/wordprocessingml/2006/main" xmlns:w14="http://schemas.microsoft.com/office/word/2010/wordml" xmlns:w15="http://schemas.microsoft.com/office/word/2012/wordml" xmlns:w16cex="http://schemas.microsoft.com/office/word/2018/wordml/cex" xmlns:w16cid="http://schemas.microsoft.com/office/word/2016/wordml/cid" xmlns:w16="http://schemas.microsoft.com/office/word/2018/wordml" xmlns:w16sdtdh="http://schemas.microsoft.com/office/word/2020/wordml/sdtdatahash" xmlns:w16se="http://schemas.microsoft.com/office/word/2015/wordml/symex" xmlns:wpg="http://schemas.microsoft.com/office/word/2010/wordprocessingGroup" xmlns:wpi="http://schemas.microsoft.com/office/word/2010/wordprocessingInk" xmlns:wne="http://schemas.microsoft.com/office/word/2006/wordml" xmlns:wps="http://schemas.microsoft.com/office/word/2010/wordprocessingShape" mc:Ignorable="w14 w15 w16se w16cid w16 w16cex w16sdtdh wp14">
   <w:body>
     <w:p>
       <w:pPr>
@@ -941,25 +941,7 @@
           <w:sz w:val="20"/>
           <w:szCs w:val="20"/>
         </w:rPr>
-        <w:t xml:space="preserve">Mg. </w:t>
-      </w:r>
-      <w:proofErr w:type="spellStart"/>
-      <w:r>
-        <w:rPr>
-          <w:rFonts w:ascii="Arial Narrow" w:hAnsi="Arial Narrow"/>
-          <w:sz w:val="20"/>
-          <w:szCs w:val="20"/>
-        </w:rPr>
-        <w:t>Capuñay</w:t>
-      </w:r>
-      <w:proofErr w:type="spellEnd"/>
-      <w:r>
-        <w:rPr>
-          <w:rFonts w:ascii="Arial Narrow" w:hAnsi="Arial Narrow"/>
-          <w:sz w:val="20"/>
-          <w:szCs w:val="20"/>
-        </w:rPr>
-        <w:t xml:space="preserve"> Uceda, Oscar Enrique</w:t>
+        <w:t>Mg. Capuñay Uceda, Oscar Enrique</w:t>
       </w:r>
     </w:p>
     <w:p>
@@ -1044,79 +1026,7 @@
           <w:sz w:val="20"/>
           <w:szCs w:val="20"/>
         </w:rPr>
-        <w:t xml:space="preserve">Diseño e </w:t>
-      </w:r>
-      <w:r>
-        <w:rPr>
-          <w:rFonts w:ascii="Arial Narrow" w:hAnsi="Arial Narrow"/>
-          <w:i/>
-          <w:sz w:val="20"/>
-          <w:szCs w:val="20"/>
-        </w:rPr>
-        <w:t>implementación</w:t>
-      </w:r>
-      <w:r>
-        <w:rPr>
-          <w:rFonts w:ascii="Arial Narrow" w:hAnsi="Arial Narrow"/>
-          <w:i/>
-          <w:sz w:val="20"/>
-          <w:szCs w:val="20"/>
-        </w:rPr>
-        <w:t xml:space="preserve"> de aplicativo web para la </w:t>
-      </w:r>
-      <w:r>
-        <w:rPr>
-          <w:rFonts w:ascii="Arial Narrow" w:hAnsi="Arial Narrow"/>
-          <w:i/>
-          <w:sz w:val="20"/>
-          <w:szCs w:val="20"/>
-        </w:rPr>
-        <w:t>gestión</w:t>
-      </w:r>
-      <w:r>
-        <w:rPr>
-          <w:rFonts w:ascii="Arial Narrow" w:hAnsi="Arial Narrow"/>
-          <w:i/>
-          <w:sz w:val="20"/>
-          <w:szCs w:val="20"/>
-        </w:rPr>
-        <w:t xml:space="preserve"> de historias </w:t>
-      </w:r>
-      <w:r>
-        <w:rPr>
-          <w:rFonts w:ascii="Arial Narrow" w:hAnsi="Arial Narrow"/>
-          <w:i/>
-          <w:sz w:val="20"/>
-          <w:szCs w:val="20"/>
-        </w:rPr>
-        <w:t>clínicas</w:t>
-      </w:r>
-      <w:r>
-        <w:rPr>
-          <w:rFonts w:ascii="Arial Narrow" w:hAnsi="Arial Narrow"/>
-          <w:i/>
-          <w:sz w:val="20"/>
-          <w:szCs w:val="20"/>
-        </w:rPr>
-        <w:t xml:space="preserve"> </w:t>
-      </w:r>
-      <w:r>
-        <w:rPr>
-          <w:rFonts w:ascii="Arial Narrow" w:hAnsi="Arial Narrow"/>
-          <w:i/>
-          <w:sz w:val="20"/>
-          <w:szCs w:val="20"/>
-        </w:rPr>
-        <w:t>electrónicas</w:t>
-      </w:r>
-      <w:r>
-        <w:rPr>
-          <w:rFonts w:ascii="Arial Narrow" w:hAnsi="Arial Narrow"/>
-          <w:i/>
-          <w:sz w:val="20"/>
-          <w:szCs w:val="20"/>
-        </w:rPr>
-        <w:t xml:space="preserve"> en la Sanidad PNP Lambayeque Chiclayo</w:t>
+        <w:t>Diseño e implementación de aplicativo web para la gestión de historias clínicas electrónicas en la Sanidad PNP Lambayeque Chiclayo</w:t>
       </w:r>
       <w:r>
         <w:rPr>
@@ -1277,46 +1187,41 @@
           <w:sz w:val="20"/>
           <w:szCs w:val="20"/>
         </w:rPr>
-        <w:t>Se propone el análisis, desarrollo e implementación de un sistema web para la gestión de historias clínicas de la Sanidad PNP de Chiclayo</w:t>
-      </w:r>
-      <w:r>
-        <w:rPr>
-          <w:rFonts w:ascii="Arial Narrow" w:hAnsi="Arial Narrow"/>
-          <w:i/>
-          <w:sz w:val="20"/>
-          <w:szCs w:val="20"/>
-        </w:rPr>
-        <w:t>, mediante el modelo de desarrollo Cliente - Servidor</w:t>
-      </w:r>
-      <w:r>
-        <w:rPr>
-          <w:rFonts w:ascii="Arial Narrow" w:hAnsi="Arial Narrow"/>
-          <w:i/>
-          <w:sz w:val="20"/>
-          <w:szCs w:val="20"/>
-        </w:rPr>
-        <w:t>, siendo el producto final un aplicativo desplegado en la nube, el cual se relacione directamente con un numero de documento de identidad, debido que el contexto actual en el que vienen desarrollando las actividades dicho centro de salud es obsoleto y expuesto a un alto deterioro, exponiendo esta información a una alta tasa de probabilidad en la perdida total o parcial de la misma, por ende, se propone una solución haciendo uso de medios tecnológicos, se lograra preservar la información médica, siendo esta preservada de manera distribuida en la nube</w:t>
-      </w:r>
-      <w:r>
-        <w:rPr>
-          <w:rFonts w:ascii="Arial Narrow" w:hAnsi="Arial Narrow"/>
-          <w:i/>
-          <w:sz w:val="20"/>
-          <w:szCs w:val="20"/>
-        </w:rPr>
-        <w:t xml:space="preserve">, obteniendo también, la portabilidad e independencia de la información, debido que la información no estará sujeta a un solo establecimiento médico, sino que tendrá acceso desde cualquier estación medica perteneciente a la institución policial. </w:t>
+        <w:t>Se propone el análisis, desarrollo e implementación de un sistema web para la gestión de historias clínicas de la Sanidad PNP de Chiclayo, mediante el modelo de desarrollo Cliente - Servidor. El producto final será un aplicativo desplegado en la nube, que se relacionará directamente con un número de documento de identidad. Dado que el contexto actual en el que se desarrollan las actividades en dicho centro de salud es obsoleto y expuesto a un alto deterioro, exponiendo esta información a una alta tasa de probabilidad en la pérdida total o parcial de la misma, se propone una solución haciendo uso de medios tecnológicos.</w:t>
       </w:r>
     </w:p>
     <w:p>
       <w:pPr>
         <w:pStyle w:val="Prrafodelista"/>
-        <w:rPr>
-          <w:rFonts w:ascii="Arial Narrow" w:hAnsi="Arial Narrow"/>
-          <w:i/>
-          <w:sz w:val="20"/>
-          <w:szCs w:val="20"/>
-        </w:rPr>
-      </w:pPr>
+        <w:spacing w:line="400" w:lineRule="exact"/>
+        <w:ind w:left="0"/>
+        <w:jc w:val="both"/>
+        <w:rPr>
+          <w:rFonts w:ascii="Arial Narrow" w:hAnsi="Arial Narrow"/>
+          <w:i/>
+          <w:sz w:val="20"/>
+          <w:szCs w:val="20"/>
+        </w:rPr>
+      </w:pPr>
+      <w:r>
+        <w:rPr>
+          <w:rFonts w:ascii="Arial Narrow" w:hAnsi="Arial Narrow"/>
+          <w:i/>
+          <w:sz w:val="20"/>
+          <w:szCs w:val="20"/>
+        </w:rPr>
+        <w:t xml:space="preserve">La implementación permitirá preservar la información médica de manera distribuida en la nube, obteniendo también portabilidad e independencia de la información. Esto significa que la información no estará sujeta a un solo establecimiento médico, sino que se podrá acceder desde cualquier estación médica perteneciente a la institución policial. Esta modernización no solo mejorará la eficiencia y la seguridad en el manejo de las historias clínicas, sino que </w:t>
+      </w:r>
+      <w:r>
+        <w:rPr>
+          <w:rFonts w:ascii="Arial Narrow" w:hAnsi="Arial Narrow"/>
+          <w:i/>
+          <w:sz w:val="20"/>
+          <w:szCs w:val="20"/>
+        </w:rPr>
+        <w:lastRenderedPageBreak/>
+        <w:t>también garantizará la disponibilidad y accesibilidad de los registros médicos en todo momento y desde cualquier ubicación autorizada.</w:t>
+      </w:r>
     </w:p>
     <w:p>
       <w:pPr>
@@ -1341,7 +1246,6 @@
           <w:sz w:val="20"/>
           <w:szCs w:val="20"/>
         </w:rPr>
-        <w:lastRenderedPageBreak/>
         <w:t>OBJETIVO GENERAL</w:t>
       </w:r>
       <w:r>
@@ -2140,7 +2044,7 @@
 </file>
 
 <file path=word/endnotes.xml><?xml version="1.0" encoding="utf-8"?>
-<w:endnotes xmlns:wpc="http://schemas.microsoft.com/office/word/2010/wordprocessingCanvas" xmlns:cx="http://schemas.microsoft.com/office/drawing/2014/chartex" xmlns:cx1="http://schemas.microsoft.com/office/drawing/2015/9/8/chartex" xmlns:cx2="http://schemas.microsoft.com/office/drawing/2015/10/21/chartex" xmlns:cx3="http://schemas.microsoft.com/office/drawing/2016/5/9/chartex" xmlns:cx4="http://schemas.microsoft.com/office/drawing/2016/5/10/chartex" xmlns:cx5="http://schemas.microsoft.com/office/drawing/2016/5/11/chartex" xmlns:cx6="http://schemas.microsoft.com/office/drawing/2016/5/12/chartex" xmlns:cx7="http://schemas.microsoft.com/office/drawing/2016/5/13/chartex" xmlns:cx8="http://schemas.microsoft.com/office/drawing/2016/5/14/chartex" xmlns:mc="http://schemas.openxmlformats.org/markup-compatibility/2006" xmlns:aink="http://schemas.microsoft.com/office/drawing/2016/ink" xmlns:am3d="http://schemas.microsoft.com/office/drawing/2017/model3d" xmlns:o="urn:schemas-microsoft-com:office:office" xmlns:oel="http://schemas.microsoft.com/office/2019/extlst" xmlns:r="http://schemas.openxmlformats.org/officeDocument/2006/relationships" xmlns:m="http://schemas.openxmlformats.org/officeDocument/2006/math" xmlns:v="urn:schemas-microsoft-com:vml" xmlns:wp14="http://schemas.microsoft.com/office/word/2010/wordprocessingDrawing" xmlns:wp="http://schemas.openxmlformats.org/drawingml/2006/wordprocessingDrawing" xmlns:w10="urn:schemas-microsoft-com:office:word" xmlns:w="http://schemas.openxmlformats.org/wordprocessingml/2006/main" xmlns:w14="http://schemas.microsoft.com/office/word/2010/wordml" xmlns:w15="http://schemas.microsoft.com/office/word/2012/wordml" xmlns:w16cex="http://schemas.microsoft.com/office/word/2018/wordml/cex" xmlns:w16cid="http://schemas.microsoft.com/office/word/2016/wordml/cid" xmlns:w16="http://schemas.microsoft.com/office/word/2018/wordml" xmlns:w16sdtdh="http://schemas.microsoft.com/office/word/2020/wordml/sdtdatahash" xmlns:w16se="http://schemas.microsoft.com/office/word/2015/wordml/symex" xmlns:wpg="http://schemas.microsoft.com/office/word/2010/wordprocessingGroup" xmlns:wpi="http://schemas.microsoft.com/office/word/2010/wordprocessingInk" xmlns:wne="http://schemas.microsoft.com/office/word/2006/wordml" xmlns:wps="http://schemas.microsoft.com/office/word/2010/wordprocessingShape" mc:Ignorable="w14 w15 w16se w16cid w16 w16cex w16sdtdh wp14">
+<w:endnotes xmlns:wpc="http://schemas.microsoft.com/office/word/2010/wordprocessingCanvas" xmlns:cx="http://schemas.microsoft.com/office/drawing/2014/chartex" xmlns:cx1="http://schemas.microsoft.com/office/drawing/2015/9/8/chartex" xmlns:cx2="http://schemas.microsoft.com/office/drawing/2015/10/21/chartex" xmlns:cx3="http://schemas.microsoft.com/office/drawing/2016/5/9/chartex" xmlns:cx4="http://schemas.microsoft.com/office/drawing/2016/5/10/chartex" xmlns:cx5="http://schemas.microsoft.com/office/drawing/2016/5/11/chartex" xmlns:cx6="http://schemas.microsoft.com/office/drawing/2016/5/12/chartex" xmlns:cx7="http://schemas.microsoft.com/office/drawing/2016/5/13/chartex" xmlns:cx8="http://schemas.microsoft.com/office/drawing/2016/5/14/chartex" xmlns:mc="http://schemas.openxmlformats.org/markup-compatibility/2006" xmlns:aink="http://schemas.microsoft.com/office/drawing/2016/ink" xmlns:am3d="http://schemas.microsoft.com/office/drawing/2017/model3d" xmlns:o="urn:schemas-microsoft-com:office:office" xmlns:r="http://schemas.openxmlformats.org/officeDocument/2006/relationships" xmlns:m="http://schemas.openxmlformats.org/officeDocument/2006/math" xmlns:v="urn:schemas-microsoft-com:vml" xmlns:wp14="http://schemas.microsoft.com/office/word/2010/wordprocessingDrawing" xmlns:wp="http://schemas.openxmlformats.org/drawingml/2006/wordprocessingDrawing" xmlns:w10="urn:schemas-microsoft-com:office:word" xmlns:w="http://schemas.openxmlformats.org/wordprocessingml/2006/main" xmlns:w14="http://schemas.microsoft.com/office/word/2010/wordml" xmlns:w15="http://schemas.microsoft.com/office/word/2012/wordml" xmlns:w16cex="http://schemas.microsoft.com/office/word/2018/wordml/cex" xmlns:w16cid="http://schemas.microsoft.com/office/word/2016/wordml/cid" xmlns:w16="http://schemas.microsoft.com/office/word/2018/wordml" xmlns:w16sdtdh="http://schemas.microsoft.com/office/word/2020/wordml/sdtdatahash" xmlns:w16se="http://schemas.microsoft.com/office/word/2015/wordml/symex" xmlns:wpg="http://schemas.microsoft.com/office/word/2010/wordprocessingGroup" xmlns:wpi="http://schemas.microsoft.com/office/word/2010/wordprocessingInk" xmlns:wne="http://schemas.microsoft.com/office/word/2006/wordml" xmlns:wps="http://schemas.microsoft.com/office/word/2010/wordprocessingShape" mc:Ignorable="w14 w15 w16se w16cid w16 w16cex w16sdtdh wp14">
   <w:endnote w:type="separator" w:id="-1">
     <w:p>
       <w:r>
@@ -2159,7 +2063,7 @@
 </file>
 
 <file path=word/footnotes.xml><?xml version="1.0" encoding="utf-8"?>
-<w:footnotes xmlns:wpc="http://schemas.microsoft.com/office/word/2010/wordprocessingCanvas" xmlns:cx="http://schemas.microsoft.com/office/drawing/2014/chartex" xmlns:cx1="http://schemas.microsoft.com/office/drawing/2015/9/8/chartex" xmlns:cx2="http://schemas.microsoft.com/office/drawing/2015/10/21/chartex" xmlns:cx3="http://schemas.microsoft.com/office/drawing/2016/5/9/chartex" xmlns:cx4="http://schemas.microsoft.com/office/drawing/2016/5/10/chartex" xmlns:cx5="http://schemas.microsoft.com/office/drawing/2016/5/11/chartex" xmlns:cx6="http://schemas.microsoft.com/office/drawing/2016/5/12/chartex" xmlns:cx7="http://schemas.microsoft.com/office/drawing/2016/5/13/chartex" xmlns:cx8="http://schemas.microsoft.com/office/drawing/2016/5/14/chartex" xmlns:mc="http://schemas.openxmlformats.org/markup-compatibility/2006" xmlns:aink="http://schemas.microsoft.com/office/drawing/2016/ink" xmlns:am3d="http://schemas.microsoft.com/office/drawing/2017/model3d" xmlns:o="urn:schemas-microsoft-com:office:office" xmlns:oel="http://schemas.microsoft.com/office/2019/extlst" xmlns:r="http://schemas.openxmlformats.org/officeDocument/2006/relationships" xmlns:m="http://schemas.openxmlformats.org/officeDocument/2006/math" xmlns:v="urn:schemas-microsoft-com:vml" xmlns:wp14="http://schemas.microsoft.com/office/word/2010/wordprocessingDrawing" xmlns:wp="http://schemas.openxmlformats.org/drawingml/2006/wordprocessingDrawing" xmlns:w10="urn:schemas-microsoft-com:office:word" xmlns:w="http://schemas.openxmlformats.org/wordprocessingml/2006/main" xmlns:w14="http://schemas.microsoft.com/office/word/2010/wordml" xmlns:w15="http://schemas.microsoft.com/office/word/2012/wordml" xmlns:w16cex="http://schemas.microsoft.com/office/word/2018/wordml/cex" xmlns:w16cid="http://schemas.microsoft.com/office/word/2016/wordml/cid" xmlns:w16="http://schemas.microsoft.com/office/word/2018/wordml" xmlns:w16sdtdh="http://schemas.microsoft.com/office/word/2020/wordml/sdtdatahash" xmlns:w16se="http://schemas.microsoft.com/office/word/2015/wordml/symex" xmlns:wpg="http://schemas.microsoft.com/office/word/2010/wordprocessingGroup" xmlns:wpi="http://schemas.microsoft.com/office/word/2010/wordprocessingInk" xmlns:wne="http://schemas.microsoft.com/office/word/2006/wordml" xmlns:wps="http://schemas.microsoft.com/office/word/2010/wordprocessingShape" mc:Ignorable="w14 w15 w16se w16cid w16 w16cex w16sdtdh wp14">
+<w:footnotes xmlns:wpc="http://schemas.microsoft.com/office/word/2010/wordprocessingCanvas" xmlns:cx="http://schemas.microsoft.com/office/drawing/2014/chartex" xmlns:cx1="http://schemas.microsoft.com/office/drawing/2015/9/8/chartex" xmlns:cx2="http://schemas.microsoft.com/office/drawing/2015/10/21/chartex" xmlns:cx3="http://schemas.microsoft.com/office/drawing/2016/5/9/chartex" xmlns:cx4="http://schemas.microsoft.com/office/drawing/2016/5/10/chartex" xmlns:cx5="http://schemas.microsoft.com/office/drawing/2016/5/11/chartex" xmlns:cx6="http://schemas.microsoft.com/office/drawing/2016/5/12/chartex" xmlns:cx7="http://schemas.microsoft.com/office/drawing/2016/5/13/chartex" xmlns:cx8="http://schemas.microsoft.com/office/drawing/2016/5/14/chartex" xmlns:mc="http://schemas.openxmlformats.org/markup-compatibility/2006" xmlns:aink="http://schemas.microsoft.com/office/drawing/2016/ink" xmlns:am3d="http://schemas.microsoft.com/office/drawing/2017/model3d" xmlns:o="urn:schemas-microsoft-com:office:office" xmlns:r="http://schemas.openxmlformats.org/officeDocument/2006/relationships" xmlns:m="http://schemas.openxmlformats.org/officeDocument/2006/math" xmlns:v="urn:schemas-microsoft-com:vml" xmlns:wp14="http://schemas.microsoft.com/office/word/2010/wordprocessingDrawing" xmlns:wp="http://schemas.openxmlformats.org/drawingml/2006/wordprocessingDrawing" xmlns:w10="urn:schemas-microsoft-com:office:word" xmlns:w="http://schemas.openxmlformats.org/wordprocessingml/2006/main" xmlns:w14="http://schemas.microsoft.com/office/word/2010/wordml" xmlns:w15="http://schemas.microsoft.com/office/word/2012/wordml" xmlns:w16cex="http://schemas.microsoft.com/office/word/2018/wordml/cex" xmlns:w16cid="http://schemas.microsoft.com/office/word/2016/wordml/cid" xmlns:w16="http://schemas.microsoft.com/office/word/2018/wordml" xmlns:w16sdtdh="http://schemas.microsoft.com/office/word/2020/wordml/sdtdatahash" xmlns:w16se="http://schemas.microsoft.com/office/word/2015/wordml/symex" xmlns:wpg="http://schemas.microsoft.com/office/word/2010/wordprocessingGroup" xmlns:wpi="http://schemas.microsoft.com/office/word/2010/wordprocessingInk" xmlns:wne="http://schemas.microsoft.com/office/word/2006/wordml" xmlns:wps="http://schemas.microsoft.com/office/word/2010/wordprocessingShape" mc:Ignorable="w14 w15 w16se w16cid w16 w16cex w16sdtdh wp14">
   <w:footnote w:type="separator" w:id="-1">
     <w:p>
       <w:r>
@@ -2178,7 +2082,7 @@
 </file>
 
 <file path=word/numbering.xml><?xml version="1.0" encoding="utf-8"?>
-<w:numbering xmlns:wpc="http://schemas.microsoft.com/office/word/2010/wordprocessingCanvas" xmlns:cx="http://schemas.microsoft.com/office/drawing/2014/chartex" xmlns:cx1="http://schemas.microsoft.com/office/drawing/2015/9/8/chartex" xmlns:cx2="http://schemas.microsoft.com/office/drawing/2015/10/21/chartex" xmlns:cx3="http://schemas.microsoft.com/office/drawing/2016/5/9/chartex" xmlns:cx4="http://schemas.microsoft.com/office/drawing/2016/5/10/chartex" xmlns:cx5="http://schemas.microsoft.com/office/drawing/2016/5/11/chartex" xmlns:cx6="http://schemas.microsoft.com/office/drawing/2016/5/12/chartex" xmlns:cx7="http://schemas.microsoft.com/office/drawing/2016/5/13/chartex" xmlns:cx8="http://schemas.microsoft.com/office/drawing/2016/5/14/chartex" xmlns:mc="http://schemas.openxmlformats.org/markup-compatibility/2006" xmlns:aink="http://schemas.microsoft.com/office/drawing/2016/ink" xmlns:am3d="http://schemas.microsoft.com/office/drawing/2017/model3d" xmlns:o="urn:schemas-microsoft-com:office:office" xmlns:oel="http://schemas.microsoft.com/office/2019/extlst" xmlns:r="http://schemas.openxmlformats.org/officeDocument/2006/relationships" xmlns:m="http://schemas.openxmlformats.org/officeDocument/2006/math" xmlns:v="urn:schemas-microsoft-com:vml" xmlns:wp14="http://schemas.microsoft.com/office/word/2010/wordprocessingDrawing" xmlns:wp="http://schemas.openxmlformats.org/drawingml/2006/wordprocessingDrawing" xmlns:w10="urn:schemas-microsoft-com:office:word" xmlns:w="http://schemas.openxmlformats.org/wordprocessingml/2006/main" xmlns:w14="http://schemas.microsoft.com/office/word/2010/wordml" xmlns:w15="http://schemas.microsoft.com/office/word/2012/wordml" xmlns:w16cex="http://schemas.microsoft.com/office/word/2018/wordml/cex" xmlns:w16cid="http://schemas.microsoft.com/office/word/2016/wordml/cid" xmlns:w16="http://schemas.microsoft.com/office/word/2018/wordml" xmlns:w16sdtdh="http://schemas.microsoft.com/office/word/2020/wordml/sdtdatahash" xmlns:w16se="http://schemas.microsoft.com/office/word/2015/wordml/symex" xmlns:wpg="http://schemas.microsoft.com/office/word/2010/wordprocessingGroup" xmlns:wpi="http://schemas.microsoft.com/office/word/2010/wordprocessingInk" xmlns:wne="http://schemas.microsoft.com/office/word/2006/wordml" xmlns:wps="http://schemas.microsoft.com/office/word/2010/wordprocessingShape" mc:Ignorable="w14 w15 w16se w16cid w16 w16cex w16sdtdh wp14">
+<w:numbering xmlns:wpc="http://schemas.microsoft.com/office/word/2010/wordprocessingCanvas" xmlns:cx="http://schemas.microsoft.com/office/drawing/2014/chartex" xmlns:cx1="http://schemas.microsoft.com/office/drawing/2015/9/8/chartex" xmlns:cx2="http://schemas.microsoft.com/office/drawing/2015/10/21/chartex" xmlns:cx3="http://schemas.microsoft.com/office/drawing/2016/5/9/chartex" xmlns:cx4="http://schemas.microsoft.com/office/drawing/2016/5/10/chartex" xmlns:cx5="http://schemas.microsoft.com/office/drawing/2016/5/11/chartex" xmlns:cx6="http://schemas.microsoft.com/office/drawing/2016/5/12/chartex" xmlns:cx7="http://schemas.microsoft.com/office/drawing/2016/5/13/chartex" xmlns:cx8="http://schemas.microsoft.com/office/drawing/2016/5/14/chartex" xmlns:mc="http://schemas.openxmlformats.org/markup-compatibility/2006" xmlns:aink="http://schemas.microsoft.com/office/drawing/2016/ink" xmlns:am3d="http://schemas.microsoft.com/office/drawing/2017/model3d" xmlns:o="urn:schemas-microsoft-com:office:office" xmlns:r="http://schemas.openxmlformats.org/officeDocument/2006/relationships" xmlns:m="http://schemas.openxmlformats.org/officeDocument/2006/math" xmlns:v="urn:schemas-microsoft-com:vml" xmlns:wp14="http://schemas.microsoft.com/office/word/2010/wordprocessingDrawing" xmlns:wp="http://schemas.openxmlformats.org/drawingml/2006/wordprocessingDrawing" xmlns:w10="urn:schemas-microsoft-com:office:word" xmlns:w="http://schemas.openxmlformats.org/wordprocessingml/2006/main" xmlns:w14="http://schemas.microsoft.com/office/word/2010/wordml" xmlns:w15="http://schemas.microsoft.com/office/word/2012/wordml" xmlns:w16cex="http://schemas.microsoft.com/office/word/2018/wordml/cex" xmlns:w16cid="http://schemas.microsoft.com/office/word/2016/wordml/cid" xmlns:w16="http://schemas.microsoft.com/office/word/2018/wordml" xmlns:w16sdtdh="http://schemas.microsoft.com/office/word/2020/wordml/sdtdatahash" xmlns:w16se="http://schemas.microsoft.com/office/word/2015/wordml/symex" xmlns:wpg="http://schemas.microsoft.com/office/word/2010/wordprocessingGroup" xmlns:wpi="http://schemas.microsoft.com/office/word/2010/wordprocessingInk" xmlns:wne="http://schemas.microsoft.com/office/word/2006/wordml" xmlns:wps="http://schemas.microsoft.com/office/word/2010/wordprocessingShape" mc:Ignorable="w14 w15 w16se w16cid w16 w16cex w16sdtdh wp14">
   <w:abstractNum w:abstractNumId="0" w15:restartNumberingAfterBreak="0">
     <w:nsid w:val="01F71F67"/>
     <w:multiLevelType w:val="hybridMultilevel"/>
@@ -2826,25 +2730,25 @@
       </w:pPr>
     </w:lvl>
   </w:abstractNum>
-  <w:num w:numId="1" w16cid:durableId="1515923597">
+  <w:num w:numId="1">
     <w:abstractNumId w:val="6"/>
   </w:num>
-  <w:num w:numId="2" w16cid:durableId="2048210829">
+  <w:num w:numId="2">
     <w:abstractNumId w:val="3"/>
   </w:num>
-  <w:num w:numId="3" w16cid:durableId="605774818">
+  <w:num w:numId="3">
     <w:abstractNumId w:val="4"/>
   </w:num>
-  <w:num w:numId="4" w16cid:durableId="232400881">
+  <w:num w:numId="4">
     <w:abstractNumId w:val="1"/>
   </w:num>
-  <w:num w:numId="5" w16cid:durableId="2106724163">
+  <w:num w:numId="5">
     <w:abstractNumId w:val="5"/>
   </w:num>
-  <w:num w:numId="6" w16cid:durableId="1012682218">
+  <w:num w:numId="6">
     <w:abstractNumId w:val="0"/>
   </w:num>
-  <w:num w:numId="7" w16cid:durableId="1399356327">
+  <w:num w:numId="7">
     <w:abstractNumId w:val="2"/>
   </w:num>
 </w:numbering>

</xml_diff>